<commit_message>
Documentation #1 : Fix alignment and reformat in project proposal and #3 : Adding Social Impact
I've fix the alignment and social imoact
</commit_message>
<xml_diff>
--- a/Documentation/Md. Al-Amin Ahmed- 1712249042- CSE299 Project Proposal - CSE299.3 - Group 02 .docx
+++ b/Documentation/Md. Al-Amin Ahmed- 1712249042- CSE299 Project Proposal - CSE299.3 - Group 02 .docx
@@ -637,7 +637,25 @@
           <w:sz w:val="24"/>
           <w:szCs w:val="24"/>
         </w:rPr>
-        <w:t>Date Prepared: 11/11/2020</w:t>
+        <w:t>Date Prepared: 11-</w:t>
+      </w:r>
+      <w:bookmarkStart w:id="0" w:name="_GoBack"/>
+      <w:bookmarkEnd w:id="0"/>
+      <w:r>
+        <w:rPr>
+          <w:color w:val="24292E"/>
+          <w:sz w:val="24"/>
+          <w:szCs w:val="24"/>
+        </w:rPr>
+        <w:t>11-</w:t>
+      </w:r>
+      <w:r>
+        <w:rPr>
+          <w:color w:val="24292E"/>
+          <w:sz w:val="24"/>
+          <w:szCs w:val="24"/>
+        </w:rPr>
+        <w:t>2020</w:t>
       </w:r>
     </w:p>
     <w:p>
@@ -1973,16 +1991,7 @@
           <w:sz w:val="24"/>
           <w:szCs w:val="24"/>
         </w:rPr>
-        <w:t>People with more severe forms of mental illness have smaller social networks than others and have more family member</w:t>
-      </w:r>
-      <w:bookmarkStart w:id="0" w:name="_GoBack"/>
-      <w:bookmarkEnd w:id="0"/>
-      <w:r>
-        <w:rPr>
-          <w:sz w:val="24"/>
-          <w:szCs w:val="24"/>
-        </w:rPr>
-        <w:t xml:space="preserve">s than friends in their social circle. People with smaller social networks, with fewer intimate relationships, find it more difficult to manage social situations. To overcome this problems our web-App will help people to get rid of mental </w:t>
+        <w:t xml:space="preserve">People with more severe forms of mental illness have smaller social networks than others and have more family members than friends in their social circle. People with smaller social networks, with fewer intimate relationships, find it more difficult to manage social situations. To overcome this problems our web-App will help people to get rid of mental </w:t>
       </w:r>
       <w:proofErr w:type="gramStart"/>
       <w:r>

</xml_diff>